<commit_message>
build logistic regression model
</commit_message>
<xml_diff>
--- a/Classifying Wine Using Logistic Regression and SVM Models.docx
+++ b/Classifying Wine Using Logistic Regression and SVM Models.docx
@@ -632,7 +632,19 @@
         <w:rPr>
           <w:rFonts w:ascii="Calibri" w:hAnsi="Calibri" w:cs="Calibri"/>
         </w:rPr>
-        <w:t xml:space="preserve">In the world of winemaking, where each bottle is like a piece of art, figuring out and guessing wine quality is a tricky and multi-layered challenge. "Wine is bottled poetry," a fancy way to say wine is special and complex, captures this idea well. However, deciding how good a wine is often </w:t>
+        <w:t xml:space="preserve">In the world of winemaking, where each bottle is like a piece of art, figuring out and guessing wine quality is a tricky and multi-layered challenge. "Wine is bottled poetry," a fancy way to say wine is special and complex, captures this idea well. However, deciding how good a wine </w:t>
+      </w:r>
+      <w:r>
+        <w:rPr>
+          <w:rFonts w:ascii="Calibri" w:hAnsi="Calibri" w:cs="Calibri"/>
+        </w:rPr>
+        <w:t xml:space="preserve">is </w:t>
+      </w:r>
+      <w:r>
+        <w:rPr>
+          <w:rFonts w:ascii="Calibri" w:hAnsi="Calibri" w:cs="Calibri"/>
+        </w:rPr>
+        <w:t xml:space="preserve">often </w:t>
       </w:r>
       <w:r>
         <w:rPr>
@@ -1075,25 +1087,14 @@
         <w:t>: 10.1109/ICRIEECE44171.2018.9009111. keywords: {</w:t>
       </w:r>
       <w:proofErr w:type="spellStart"/>
-      <w:proofErr w:type="gramStart"/>
-      <w:r>
-        <w:rPr>
-          <w:rFonts w:ascii="Calibri" w:eastAsia="Times New Roman" w:hAnsi="Calibri" w:cs="Calibri"/>
-          <w:color w:val="000000"/>
-          <w:kern w:val="0"/>
-          <w14:ligatures w14:val="none"/>
-        </w:rPr>
-        <w:t>Forestry;Logistics</w:t>
-      </w:r>
-      <w:proofErr w:type="gramEnd"/>
-      <w:r>
-        <w:rPr>
-          <w:rFonts w:ascii="Calibri" w:eastAsia="Times New Roman" w:hAnsi="Calibri" w:cs="Calibri"/>
-          <w:color w:val="000000"/>
-          <w:kern w:val="0"/>
-          <w14:ligatures w14:val="none"/>
-        </w:rPr>
-        <w:t>;Decision</w:t>
+      <w:r>
+        <w:rPr>
+          <w:rFonts w:ascii="Calibri" w:eastAsia="Times New Roman" w:hAnsi="Calibri" w:cs="Calibri"/>
+          <w:color w:val="000000"/>
+          <w:kern w:val="0"/>
+          <w14:ligatures w14:val="none"/>
+        </w:rPr>
+        <w:t>Forestry;Logistics;Decision</w:t>
       </w:r>
       <w:proofErr w:type="spellEnd"/>
       <w:r>
@@ -1359,27 +1360,7 @@
           <w:kern w:val="0"/>
           <w14:ligatures w14:val="none"/>
         </w:rPr>
-        <w:t xml:space="preserve">, M., Pandey, R., Joshi, M., &amp; Kumar, M. (2021). Analysis of white wine using machine learning algorithms. Materials </w:t>
-      </w:r>
-      <w:proofErr w:type="gramStart"/>
-      <w:r>
-        <w:rPr>
-          <w:rFonts w:ascii="Calibri" w:eastAsia="Times New Roman" w:hAnsi="Calibri" w:cs="Calibri"/>
-          <w:color w:val="000000"/>
-          <w:kern w:val="0"/>
-          <w14:ligatures w14:val="none"/>
-        </w:rPr>
-        <w:t>Today :</w:t>
-      </w:r>
-      <w:proofErr w:type="gramEnd"/>
-      <w:r>
-        <w:rPr>
-          <w:rFonts w:ascii="Calibri" w:eastAsia="Times New Roman" w:hAnsi="Calibri" w:cs="Calibri"/>
-          <w:color w:val="000000"/>
-          <w:kern w:val="0"/>
-          <w14:ligatures w14:val="none"/>
-        </w:rPr>
-        <w:t xml:space="preserve"> Proceedings, 46, 11087–11093. https://doi.org/10.1016/j.matpr.2021.02.229</w:t>
+        <w:t>, M., Pandey, R., Joshi, M., &amp; Kumar, M. (2021). Analysis of white wine using machine learning algorithms. Materials Today : Proceedings, 46, 11087–11093. https://doi.org/10.1016/j.matpr.2021.02.229</w:t>
       </w:r>
     </w:p>
     <w:p>
@@ -1655,7 +1636,6 @@
         <w:t xml:space="preserve">, P. (2023). An investigation of wine quality testing using machine learning techniques. IAES International Journal of Artificial Intelligence, 12(2), 747-754. </w:t>
       </w:r>
       <w:proofErr w:type="spellStart"/>
-      <w:proofErr w:type="gramStart"/>
       <w:r>
         <w:rPr>
           <w:rFonts w:ascii="Calibri" w:eastAsia="Times New Roman" w:hAnsi="Calibri" w:cs="Calibri"/>
@@ -1675,7 +1655,6 @@
         </w:rPr>
         <w:t>://doi.org/10.11591/ijai.v12.i2.pp747-754</w:t>
       </w:r>
-      <w:proofErr w:type="gramEnd"/>
     </w:p>
     <w:p>
       <w:pPr>
@@ -1725,7 +1704,6 @@
         <w:t xml:space="preserve">: 10.1109/ICATIECE45860.2019.9063846. keywords: {Classification </w:t>
       </w:r>
       <w:proofErr w:type="spellStart"/>
-      <w:proofErr w:type="gramStart"/>
       <w:r>
         <w:rPr>
           <w:rFonts w:ascii="Calibri" w:eastAsia="Times New Roman" w:hAnsi="Calibri" w:cs="Calibri"/>
@@ -1736,7 +1714,6 @@
         <w:t>algorithms;Data</w:t>
       </w:r>
       <w:proofErr w:type="spellEnd"/>
-      <w:proofErr w:type="gramEnd"/>
       <w:r>
         <w:rPr>
           <w:rFonts w:ascii="Calibri" w:eastAsia="Times New Roman" w:hAnsi="Calibri" w:cs="Calibri"/>
@@ -1855,7 +1832,6 @@
         <w:t xml:space="preserve">Dhaliwal, P., Sharma, S., &amp; Chauhan, L. (2022). Detailed study of wine dataset and its optimization. International Journal of Intelligent Systems and Applications, 10(5), 35. </w:t>
       </w:r>
       <w:proofErr w:type="spellStart"/>
-      <w:proofErr w:type="gramStart"/>
       <w:r>
         <w:rPr>
           <w:rFonts w:ascii="Calibri" w:eastAsia="Times New Roman" w:hAnsi="Calibri" w:cs="Calibri"/>
@@ -1875,7 +1851,6 @@
         </w:rPr>
         <w:t>://doi.org/10.5815/ijisa.2022.05.04</w:t>
       </w:r>
-      <w:proofErr w:type="gramEnd"/>
     </w:p>
     <w:p>
       <w:pPr>

</xml_diff>